<commit_message>
First finish 2nd document version
</commit_message>
<xml_diff>
--- a/WebDoc2.docx
+++ b/WebDoc2.docx
@@ -1,39 +1,18 @@
 
 <file path=word/document.xml><?xml version="1.0" encoding="utf-8"?>
-<w:document xmlns:wpc="http://schemas.microsoft.com/office/word/2010/wordprocessingCanvas" xmlns:cx="http://schemas.microsoft.com/office/drawing/2014/chartex" xmlns:mc="http://schemas.openxmlformats.org/markup-compatibility/2006" xmlns:o="urn:schemas-microsoft-com:office:office" xmlns:r="http://schemas.openxmlformats.org/officeDocument/2006/relationships" xmlns:m="http://schemas.openxmlformats.org/officeDocument/2006/math" xmlns:v="urn:schemas-microsoft-com:vml" xmlns:wp14="http://schemas.microsoft.com/office/word/2010/wordprocessingDrawing" xmlns:wp="http://schemas.openxmlformats.org/drawingml/2006/wordprocessingDrawing" xmlns:w10="urn:schemas-microsoft-com:office:word" xmlns:w="http://schemas.openxmlformats.org/wordprocessingml/2006/main" xmlns:w14="http://schemas.microsoft.com/office/word/2010/wordml" xmlns:w15="http://schemas.microsoft.com/office/word/2012/wordml" xmlns:w16se="http://schemas.microsoft.com/office/word/2015/wordml/symex" xmlns:wpg="http://schemas.microsoft.com/office/word/2010/wordprocessingGroup" xmlns:wpi="http://schemas.microsoft.com/office/word/2010/wordprocessingInk" xmlns:wne="http://schemas.microsoft.com/office/word/2006/wordml" xmlns:wps="http://schemas.microsoft.com/office/word/2010/wordprocessingShape" mc:Ignorable="w14 w15 w16se wp14">
+<w:document xmlns:wpc="http://schemas.microsoft.com/office/word/2010/wordprocessingCanvas" xmlns:cx="http://schemas.microsoft.com/office/drawing/2014/chartex" xmlns:cx1="http://schemas.microsoft.com/office/drawing/2015/9/8/chartex" xmlns:cx2="http://schemas.microsoft.com/office/drawing/2015/10/21/chartex" xmlns:cx3="http://schemas.microsoft.com/office/drawing/2016/5/9/chartex" xmlns:cx4="http://schemas.microsoft.com/office/drawing/2016/5/10/chartex" xmlns:cx5="http://schemas.microsoft.com/office/drawing/2016/5/11/chartex" xmlns:cx6="http://schemas.microsoft.com/office/drawing/2016/5/12/chartex" xmlns:cx7="http://schemas.microsoft.com/office/drawing/2016/5/13/chartex" xmlns:cx8="http://schemas.microsoft.com/office/drawing/2016/5/14/chartex" xmlns:mc="http://schemas.openxmlformats.org/markup-compatibility/2006" xmlns:aink="http://schemas.microsoft.com/office/drawing/2016/ink" xmlns:am3d="http://schemas.microsoft.com/office/drawing/2017/model3d" xmlns:o="urn:schemas-microsoft-com:office:office" xmlns:r="http://schemas.openxmlformats.org/officeDocument/2006/relationships" xmlns:m="http://schemas.openxmlformats.org/officeDocument/2006/math" xmlns:v="urn:schemas-microsoft-com:vml" xmlns:wp14="http://schemas.microsoft.com/office/word/2010/wordprocessingDrawing" xmlns:wp="http://schemas.openxmlformats.org/drawingml/2006/wordprocessingDrawing" xmlns:w10="urn:schemas-microsoft-com:office:word" xmlns:w="http://schemas.openxmlformats.org/wordprocessingml/2006/main" xmlns:w14="http://schemas.microsoft.com/office/word/2010/wordml" xmlns:w15="http://schemas.microsoft.com/office/word/2012/wordml" xmlns:w16cid="http://schemas.microsoft.com/office/word/2016/wordml/cid" xmlns:w16se="http://schemas.microsoft.com/office/word/2015/wordml/symex" xmlns:wpg="http://schemas.microsoft.com/office/word/2010/wordprocessingGroup" xmlns:wpi="http://schemas.microsoft.com/office/word/2010/wordprocessingInk" xmlns:wne="http://schemas.microsoft.com/office/word/2006/wordml" xmlns:wps="http://schemas.microsoft.com/office/word/2010/wordprocessingShape" mc:Ignorable="w14 w15 w16se w16cid wp14">
   <w:body>
     <w:p>
+      <w:r>
+        <w:t xml:space="preserve">Lê </w:t>
+      </w:r>
       <w:proofErr w:type="spellStart"/>
       <w:r>
-        <w:t>Lê</w:t>
+        <w:t>Võ</w:t>
       </w:r>
       <w:proofErr w:type="spellEnd"/>
       <w:r>
-        <w:t xml:space="preserve"> </w:t>
-      </w:r>
-      <w:proofErr w:type="spellStart"/>
-      <w:r>
-        <w:t>Võ</w:t>
-      </w:r>
-      <w:proofErr w:type="spellEnd"/>
-      <w:r>
-        <w:t xml:space="preserve"> </w:t>
-      </w:r>
-      <w:proofErr w:type="spellStart"/>
-      <w:r>
-        <w:t>Thanh</w:t>
-      </w:r>
-      <w:proofErr w:type="spellEnd"/>
-      <w:r>
-        <w:t xml:space="preserve"> </w:t>
-      </w:r>
-      <w:proofErr w:type="spellStart"/>
-      <w:r>
-        <w:t>Duy</w:t>
-      </w:r>
-      <w:proofErr w:type="spellEnd"/>
-      <w:r>
-        <w:t xml:space="preserve"> </w:t>
+        <w:t xml:space="preserve"> Thanh Duy </w:t>
       </w:r>
       <w:r>
         <w:tab/>
@@ -354,17 +333,7 @@
           <w:sz w:val="24"/>
           <w:szCs w:val="24"/>
         </w:rPr>
-        <w:t>Use Case Descrip</w:t>
-      </w:r>
-      <w:bookmarkStart w:id="0" w:name="_GoBack"/>
-      <w:bookmarkEnd w:id="0"/>
-      <w:r>
-        <w:rPr>
-          <w:b/>
-          <w:sz w:val="24"/>
-          <w:szCs w:val="24"/>
-        </w:rPr>
-        <w:t>tion</w:t>
+        <w:t>Use Case Description</w:t>
       </w:r>
     </w:p>
     <w:p>
@@ -6126,19 +6095,7 @@
               <w:spacing w:line="254" w:lineRule="auto"/>
             </w:pPr>
             <w:r>
-              <w:t xml:space="preserve">Play the movie </w:t>
-            </w:r>
-            <w:r>
-              <w:t>in</w:t>
-            </w:r>
-            <w:r>
-              <w:t xml:space="preserve"> </w:t>
-            </w:r>
-            <w:r>
-              <w:t>requested</w:t>
-            </w:r>
-            <w:r>
-              <w:t xml:space="preserve"> server</w:t>
+              <w:t>Play the movie in requested server</w:t>
             </w:r>
           </w:p>
         </w:tc>
@@ -6208,18 +6165,14 @@
       </w:pPr>
       <w:r>
         <w:rPr>
-          <w:b/>
           <w:noProof/>
-          <w:sz w:val="24"/>
-          <w:szCs w:val="24"/>
-          <w:lang w:eastAsia="ja-JP"/>
         </w:rPr>
         <w:lastRenderedPageBreak/>
         <w:drawing>
           <wp:inline distT="0" distB="0" distL="0" distR="0">
-            <wp:extent cx="7646307" cy="2294709"/>
-            <wp:effectExtent l="0" t="0" r="0" b="0"/>
-            <wp:docPr id="1" name="Picture 1"/>
+            <wp:extent cx="7705725" cy="2722037"/>
+            <wp:effectExtent l="0" t="0" r="0" b="2540"/>
+            <wp:docPr id="8" name="Picture 8"/>
             <wp:cNvGraphicFramePr>
               <a:graphicFrameLocks xmlns:a="http://schemas.openxmlformats.org/drawingml/2006/main" noChangeAspect="1"/>
             </wp:cNvGraphicFramePr>
@@ -6227,8 +6180,10 @@
               <a:graphicData uri="http://schemas.openxmlformats.org/drawingml/2006/picture">
                 <pic:pic xmlns:pic="http://schemas.openxmlformats.org/drawingml/2006/picture">
                   <pic:nvPicPr>
-                    <pic:cNvPr id="1" name="ERD.png"/>
-                    <pic:cNvPicPr/>
+                    <pic:cNvPr id="0" name="Picture 3"/>
+                    <pic:cNvPicPr>
+                      <a:picLocks noChangeAspect="1" noChangeArrowheads="1"/>
+                    </pic:cNvPicPr>
                   </pic:nvPicPr>
                   <pic:blipFill>
                     <a:blip r:embed="rId7" cstate="print">
@@ -6238,18 +6193,23 @@
                         </a:ext>
                       </a:extLst>
                     </a:blip>
+                    <a:srcRect/>
                     <a:stretch>
                       <a:fillRect/>
                     </a:stretch>
                   </pic:blipFill>
-                  <pic:spPr>
+                  <pic:spPr bwMode="auto">
                     <a:xfrm>
                       <a:off x="0" y="0"/>
-                      <a:ext cx="7662151" cy="2299464"/>
+                      <a:ext cx="7736147" cy="2732784"/>
                     </a:xfrm>
                     <a:prstGeom prst="rect">
                       <a:avLst/>
                     </a:prstGeom>
+                    <a:noFill/>
+                    <a:ln>
+                      <a:noFill/>
+                    </a:ln>
                   </pic:spPr>
                 </pic:pic>
               </a:graphicData>
@@ -6337,17 +6297,13 @@
       </w:pPr>
       <w:r>
         <w:rPr>
-          <w:b/>
           <w:noProof/>
-          <w:sz w:val="24"/>
-          <w:szCs w:val="24"/>
-          <w:lang w:eastAsia="ja-JP"/>
         </w:rPr>
         <w:drawing>
           <wp:inline distT="0" distB="0" distL="0" distR="0">
-            <wp:extent cx="7676605" cy="2481774"/>
-            <wp:effectExtent l="0" t="0" r="635" b="0"/>
-            <wp:docPr id="2" name="Picture 2"/>
+            <wp:extent cx="7686675" cy="2882503"/>
+            <wp:effectExtent l="0" t="0" r="0" b="0"/>
+            <wp:docPr id="1" name="Picture 1"/>
             <wp:cNvGraphicFramePr>
               <a:graphicFrameLocks xmlns:a="http://schemas.openxmlformats.org/drawingml/2006/main" noChangeAspect="1"/>
             </wp:cNvGraphicFramePr>
@@ -6355,8 +6311,10 @@
               <a:graphicData uri="http://schemas.openxmlformats.org/drawingml/2006/picture">
                 <pic:pic xmlns:pic="http://schemas.openxmlformats.org/drawingml/2006/picture">
                   <pic:nvPicPr>
-                    <pic:cNvPr id="2" name="Database-Diagram.png"/>
-                    <pic:cNvPicPr/>
+                    <pic:cNvPr id="0" name="Picture 1"/>
+                    <pic:cNvPicPr>
+                      <a:picLocks noChangeAspect="1" noChangeArrowheads="1"/>
+                    </pic:cNvPicPr>
                   </pic:nvPicPr>
                   <pic:blipFill>
                     <a:blip r:embed="rId9" cstate="print">
@@ -6366,18 +6324,23 @@
                         </a:ext>
                       </a:extLst>
                     </a:blip>
+                    <a:srcRect/>
                     <a:stretch>
                       <a:fillRect/>
                     </a:stretch>
                   </pic:blipFill>
-                  <pic:spPr>
+                  <pic:spPr bwMode="auto">
                     <a:xfrm>
                       <a:off x="0" y="0"/>
-                      <a:ext cx="7708501" cy="2492086"/>
+                      <a:ext cx="7693745" cy="2885154"/>
                     </a:xfrm>
                     <a:prstGeom prst="rect">
                       <a:avLst/>
                     </a:prstGeom>
+                    <a:noFill/>
+                    <a:ln>
+                      <a:noFill/>
+                    </a:ln>
                   </pic:spPr>
                 </pic:pic>
               </a:graphicData>
@@ -6435,38 +6398,23 @@
     <w:p>
       <w:pPr>
         <w:pStyle w:val="ListParagraph"/>
-        <w:ind w:left="-810"/>
+        <w:numPr>
+          <w:ilvl w:val="0"/>
+          <w:numId w:val="1"/>
+        </w:numPr>
         <w:rPr>
           <w:b/>
           <w:sz w:val="24"/>
           <w:szCs w:val="24"/>
         </w:rPr>
       </w:pPr>
-      <w:proofErr w:type="spellStart"/>
       <w:r>
         <w:rPr>
           <w:b/>
           <w:sz w:val="24"/>
           <w:szCs w:val="24"/>
         </w:rPr>
-        <w:t>III.</w:t>
-      </w:r>
-      <w:r>
-        <w:rPr>
-          <w:b/>
-          <w:sz w:val="24"/>
-          <w:szCs w:val="24"/>
-        </w:rPr>
-        <w:t>Sequence</w:t>
-      </w:r>
-      <w:proofErr w:type="spellEnd"/>
-      <w:r>
-        <w:rPr>
-          <w:b/>
-          <w:sz w:val="24"/>
-          <w:szCs w:val="24"/>
-        </w:rPr>
-        <w:t xml:space="preserve"> Diagram</w:t>
+        <w:t>Sequence Diagram</w:t>
       </w:r>
     </w:p>
     <w:p>
@@ -6591,6 +6539,7 @@
           <w:sz w:val="24"/>
           <w:szCs w:val="24"/>
         </w:rPr>
+        <w:lastRenderedPageBreak/>
         <w:tab/>
       </w:r>
     </w:p>
@@ -6647,7 +6596,6 @@
           <w:szCs w:val="24"/>
           <w:lang w:eastAsia="ja-JP"/>
         </w:rPr>
-        <w:lastRenderedPageBreak/>
         <w:drawing>
           <wp:inline distT="0" distB="0" distL="0" distR="0">
             <wp:extent cx="5943600" cy="2872105"/>
@@ -6777,6 +6725,112 @@
         </w:drawing>
       </w:r>
     </w:p>
+    <w:p>
+      <w:pPr>
+        <w:pStyle w:val="ListParagraph"/>
+        <w:numPr>
+          <w:ilvl w:val="0"/>
+          <w:numId w:val="1"/>
+        </w:numPr>
+        <w:rPr>
+          <w:b/>
+          <w:sz w:val="24"/>
+          <w:szCs w:val="24"/>
+        </w:rPr>
+      </w:pPr>
+      <w:r>
+        <w:rPr>
+          <w:b/>
+          <w:sz w:val="24"/>
+          <w:szCs w:val="24"/>
+        </w:rPr>
+        <w:t>Class</w:t>
+      </w:r>
+      <w:bookmarkStart w:id="0" w:name="_GoBack"/>
+      <w:bookmarkEnd w:id="0"/>
+      <w:r>
+        <w:rPr>
+          <w:b/>
+          <w:sz w:val="24"/>
+          <w:szCs w:val="24"/>
+        </w:rPr>
+        <w:t xml:space="preserve"> Diagram</w:t>
+      </w:r>
+    </w:p>
+    <w:p>
+      <w:pPr>
+        <w:pStyle w:val="ListParagraph"/>
+        <w:ind w:left="-810"/>
+        <w:rPr>
+          <w:sz w:val="24"/>
+          <w:szCs w:val="24"/>
+        </w:rPr>
+      </w:pPr>
+    </w:p>
+    <w:p>
+      <w:pPr>
+        <w:pStyle w:val="ListParagraph"/>
+        <w:ind w:left="-810"/>
+        <w:rPr>
+          <w:sz w:val="24"/>
+          <w:szCs w:val="24"/>
+        </w:rPr>
+      </w:pPr>
+      <w:r>
+        <w:rPr>
+          <w:noProof/>
+        </w:rPr>
+        <w:lastRenderedPageBreak/>
+        <w:drawing>
+          <wp:inline distT="0" distB="0" distL="0" distR="0">
+            <wp:extent cx="7239000" cy="7702134"/>
+            <wp:effectExtent l="0" t="0" r="0" b="0"/>
+            <wp:docPr id="2" name="Picture 2"/>
+            <wp:cNvGraphicFramePr>
+              <a:graphicFrameLocks xmlns:a="http://schemas.openxmlformats.org/drawingml/2006/main" noChangeAspect="1"/>
+            </wp:cNvGraphicFramePr>
+            <a:graphic xmlns:a="http://schemas.openxmlformats.org/drawingml/2006/main">
+              <a:graphicData uri="http://schemas.openxmlformats.org/drawingml/2006/picture">
+                <pic:pic xmlns:pic="http://schemas.openxmlformats.org/drawingml/2006/picture">
+                  <pic:nvPicPr>
+                    <pic:cNvPr id="0" name="Picture 3"/>
+                    <pic:cNvPicPr>
+                      <a:picLocks noChangeAspect="1" noChangeArrowheads="1"/>
+                    </pic:cNvPicPr>
+                  </pic:nvPicPr>
+                  <pic:blipFill>
+                    <a:blip r:embed="rId14">
+                      <a:extLst>
+                        <a:ext uri="{28A0092B-C50C-407E-A947-70E740481C1C}">
+                          <a14:useLocalDpi xmlns:a14="http://schemas.microsoft.com/office/drawing/2010/main" val="0"/>
+                        </a:ext>
+                      </a:extLst>
+                    </a:blip>
+                    <a:srcRect/>
+                    <a:stretch>
+                      <a:fillRect/>
+                    </a:stretch>
+                  </pic:blipFill>
+                  <pic:spPr bwMode="auto">
+                    <a:xfrm>
+                      <a:off x="0" y="0"/>
+                      <a:ext cx="7242719" cy="7706091"/>
+                    </a:xfrm>
+                    <a:prstGeom prst="rect">
+                      <a:avLst/>
+                    </a:prstGeom>
+                    <a:noFill/>
+                    <a:ln>
+                      <a:noFill/>
+                    </a:ln>
+                  </pic:spPr>
+                </pic:pic>
+              </a:graphicData>
+            </a:graphic>
+          </wp:inline>
+        </w:drawing>
+      </w:r>
+    </w:p>
     <w:sectPr>
       <w:pgSz w:w="12240" w:h="15840"/>
       <w:pgMar w:top="180" w:right="1440" w:bottom="180" w:left="1440" w:header="720" w:footer="720" w:gutter="0"/>
@@ -6788,7 +6842,7 @@
 </file>
 
 <file path=word/numbering.xml><?xml version="1.0" encoding="utf-8"?>
-<w:numbering xmlns:wpc="http://schemas.microsoft.com/office/word/2010/wordprocessingCanvas" xmlns:cx="http://schemas.microsoft.com/office/drawing/2014/chartex" xmlns:mc="http://schemas.openxmlformats.org/markup-compatibility/2006" xmlns:o="urn:schemas-microsoft-com:office:office" xmlns:r="http://schemas.openxmlformats.org/officeDocument/2006/relationships" xmlns:m="http://schemas.openxmlformats.org/officeDocument/2006/math" xmlns:v="urn:schemas-microsoft-com:vml" xmlns:wp14="http://schemas.microsoft.com/office/word/2010/wordprocessingDrawing" xmlns:wp="http://schemas.openxmlformats.org/drawingml/2006/wordprocessingDrawing" xmlns:w10="urn:schemas-microsoft-com:office:word" xmlns:w="http://schemas.openxmlformats.org/wordprocessingml/2006/main" xmlns:w14="http://schemas.microsoft.com/office/word/2010/wordml" xmlns:w15="http://schemas.microsoft.com/office/word/2012/wordml" xmlns:w16se="http://schemas.microsoft.com/office/word/2015/wordml/symex" xmlns:wpg="http://schemas.microsoft.com/office/word/2010/wordprocessingGroup" xmlns:wpi="http://schemas.microsoft.com/office/word/2010/wordprocessingInk" xmlns:wne="http://schemas.microsoft.com/office/word/2006/wordml" xmlns:wps="http://schemas.microsoft.com/office/word/2010/wordprocessingShape" mc:Ignorable="w14 w15 w16se wp14">
+<w:numbering xmlns:wpc="http://schemas.microsoft.com/office/word/2010/wordprocessingCanvas" xmlns:cx="http://schemas.microsoft.com/office/drawing/2014/chartex" xmlns:cx1="http://schemas.microsoft.com/office/drawing/2015/9/8/chartex" xmlns:cx2="http://schemas.microsoft.com/office/drawing/2015/10/21/chartex" xmlns:cx3="http://schemas.microsoft.com/office/drawing/2016/5/9/chartex" xmlns:cx4="http://schemas.microsoft.com/office/drawing/2016/5/10/chartex" xmlns:cx5="http://schemas.microsoft.com/office/drawing/2016/5/11/chartex" xmlns:cx6="http://schemas.microsoft.com/office/drawing/2016/5/12/chartex" xmlns:cx7="http://schemas.microsoft.com/office/drawing/2016/5/13/chartex" xmlns:cx8="http://schemas.microsoft.com/office/drawing/2016/5/14/chartex" xmlns:mc="http://schemas.openxmlformats.org/markup-compatibility/2006" xmlns:aink="http://schemas.microsoft.com/office/drawing/2016/ink" xmlns:am3d="http://schemas.microsoft.com/office/drawing/2017/model3d" xmlns:o="urn:schemas-microsoft-com:office:office" xmlns:r="http://schemas.openxmlformats.org/officeDocument/2006/relationships" xmlns:m="http://schemas.openxmlformats.org/officeDocument/2006/math" xmlns:v="urn:schemas-microsoft-com:vml" xmlns:wp14="http://schemas.microsoft.com/office/word/2010/wordprocessingDrawing" xmlns:wp="http://schemas.openxmlformats.org/drawingml/2006/wordprocessingDrawing" xmlns:w10="urn:schemas-microsoft-com:office:word" xmlns:w="http://schemas.openxmlformats.org/wordprocessingml/2006/main" xmlns:w14="http://schemas.microsoft.com/office/word/2010/wordml" xmlns:w15="http://schemas.microsoft.com/office/word/2012/wordml" xmlns:w16cid="http://schemas.microsoft.com/office/word/2016/wordml/cid" xmlns:w16se="http://schemas.microsoft.com/office/word/2015/wordml/symex" xmlns:wpg="http://schemas.microsoft.com/office/word/2010/wordprocessingGroup" xmlns:wpi="http://schemas.microsoft.com/office/word/2010/wordprocessingInk" xmlns:wne="http://schemas.microsoft.com/office/word/2006/wordml" xmlns:wps="http://schemas.microsoft.com/office/word/2010/wordprocessingShape" mc:Ignorable="w14 w15 w16se w16cid wp14">
   <w:abstractNum w:abstractNumId="0" w15:restartNumberingAfterBreak="0">
     <w:nsid w:val="020B0EF7"/>
     <w:multiLevelType w:val="multilevel"/>
@@ -9889,15 +9943,6 @@
   </w:num>
   <w:num w:numId="12">
     <w:abstractNumId w:val="1"/>
-    <w:lvlOverride w:ilvl="0"/>
-    <w:lvlOverride w:ilvl="1"/>
-    <w:lvlOverride w:ilvl="2"/>
-    <w:lvlOverride w:ilvl="3"/>
-    <w:lvlOverride w:ilvl="4"/>
-    <w:lvlOverride w:ilvl="5"/>
-    <w:lvlOverride w:ilvl="6"/>
-    <w:lvlOverride w:ilvl="7"/>
-    <w:lvlOverride w:ilvl="8"/>
   </w:num>
   <w:num w:numId="13">
     <w:abstractNumId w:val="14"/>
@@ -10453,7 +10498,7 @@
 </file>
 
 <file path=word/styles.xml><?xml version="1.0" encoding="utf-8"?>
-<w:styles xmlns:mc="http://schemas.openxmlformats.org/markup-compatibility/2006" xmlns:r="http://schemas.openxmlformats.org/officeDocument/2006/relationships" xmlns:w="http://schemas.openxmlformats.org/wordprocessingml/2006/main" xmlns:w14="http://schemas.microsoft.com/office/word/2010/wordml" xmlns:w15="http://schemas.microsoft.com/office/word/2012/wordml" xmlns:w16se="http://schemas.microsoft.com/office/word/2015/wordml/symex" mc:Ignorable="w14 w15 w16se">
+<w:styles xmlns:mc="http://schemas.openxmlformats.org/markup-compatibility/2006" xmlns:r="http://schemas.openxmlformats.org/officeDocument/2006/relationships" xmlns:w="http://schemas.openxmlformats.org/wordprocessingml/2006/main" xmlns:w14="http://schemas.microsoft.com/office/word/2010/wordml" xmlns:w15="http://schemas.microsoft.com/office/word/2012/wordml" xmlns:w16cid="http://schemas.microsoft.com/office/word/2016/wordml/cid" xmlns:w16se="http://schemas.microsoft.com/office/word/2015/wordml/symex" mc:Ignorable="w14 w15 w16se w16cid">
   <w:docDefaults>
     <w:rPrDefault>
       <w:rPr>
@@ -10470,7 +10515,7 @@
       </w:pPr>
     </w:pPrDefault>
   </w:docDefaults>
-  <w:latentStyles w:defLockedState="0" w:defUIPriority="99" w:defSemiHidden="0" w:defUnhideWhenUsed="0" w:defQFormat="0" w:count="371">
+  <w:latentStyles w:defLockedState="0" w:defUIPriority="99" w:defSemiHidden="0" w:defUnhideWhenUsed="0" w:defQFormat="0" w:count="375">
     <w:lsdException w:name="Normal" w:uiPriority="0" w:qFormat="1"/>
     <w:lsdException w:name="heading 1" w:uiPriority="9" w:qFormat="1"/>
     <w:lsdException w:name="heading 2" w:semiHidden="1" w:uiPriority="9" w:unhideWhenUsed="1" w:qFormat="1"/>
@@ -10842,6 +10887,10 @@
     <w:lsdException w:name="List Table 5 Dark Accent 6" w:uiPriority="50"/>
     <w:lsdException w:name="List Table 6 Colorful Accent 6" w:uiPriority="51"/>
     <w:lsdException w:name="List Table 7 Colorful Accent 6" w:uiPriority="52"/>
+    <w:lsdException w:name="Mention" w:semiHidden="1" w:unhideWhenUsed="1"/>
+    <w:lsdException w:name="Smart Hyperlink" w:semiHidden="1" w:unhideWhenUsed="1"/>
+    <w:lsdException w:name="Hashtag" w:semiHidden="1" w:unhideWhenUsed="1"/>
+    <w:lsdException w:name="Unresolved Mention" w:semiHidden="1" w:unhideWhenUsed="1"/>
   </w:latentStyles>
   <w:style w:type="paragraph" w:default="1" w:styleId="Normal">
     <w:name w:val="Normal"/>
@@ -11245,7 +11294,7 @@
 </file>
 
 <file path=customXml/itemProps1.xml><?xml version="1.0" encoding="utf-8"?>
-<ds:datastoreItem xmlns:ds="http://schemas.openxmlformats.org/officeDocument/2006/customXml" ds:itemID="{B1A2E4AC-0D1F-4D1B-9A5B-A465CFE21688}">
+<ds:datastoreItem xmlns:ds="http://schemas.openxmlformats.org/officeDocument/2006/customXml" ds:itemID="{A8A0FE5E-98E5-436A-B3E0-DAA5CC385420}">
   <ds:schemaRefs>
     <ds:schemaRef ds:uri="http://schemas.openxmlformats.org/officeDocument/2006/bibliography"/>
   </ds:schemaRefs>

</xml_diff>

<commit_message>
Fix image link web doc 2
</commit_message>
<xml_diff>
--- a/WebDoc2.docx
+++ b/WebDoc2.docx
@@ -6242,7 +6242,15 @@
           <w:sz w:val="16"/>
           <w:szCs w:val="16"/>
         </w:rPr>
-        <w:t xml:space="preserve">Link to original file: </w:t>
+        <w:t>Link to original fi</w:t>
+      </w:r>
+      <w:r>
+        <w:rPr>
+          <w:i/>
+          <w:sz w:val="16"/>
+          <w:szCs w:val="16"/>
+        </w:rPr>
+        <w:t xml:space="preserve">le: </w:t>
       </w:r>
       <w:hyperlink r:id="rId8" w:history="1">
         <w:r>
@@ -6252,7 +6260,7 @@
             <w:sz w:val="16"/>
             <w:szCs w:val="16"/>
           </w:rPr>
-          <w:t>https://drive.google.com/open?id=123dH38S7K-90IN9Y4q0krVDEnIfv9RiG</w:t>
+          <w:t>https://drive.google.com/file/d/1k7A_Y2UjRqDdvKwuEx3LFByTz7c37E6G/view?usp=sharing</w:t>
         </w:r>
       </w:hyperlink>
       <w:r>
@@ -6373,7 +6381,10 @@
           <w:sz w:val="16"/>
           <w:szCs w:val="16"/>
         </w:rPr>
-        <w:t xml:space="preserve">Link to original file: </w:t>
+        <w:t>Link to original file:</w:t>
+      </w:r>
+      <w:r>
+        <w:t xml:space="preserve"> </w:t>
       </w:r>
       <w:hyperlink r:id="rId10" w:history="1">
         <w:r>
@@ -6383,7 +6394,7 @@
             <w:sz w:val="16"/>
             <w:szCs w:val="16"/>
           </w:rPr>
-          <w:t>https://drive.google.com/open?id=1sHqrJ6Uu99Rm6fTfq5skporuhvvmk6aF</w:t>
+          <w:t>https://drive.google.com/file/d/1swHunK9AakSBg2OQRVuj245kTrqHWYwO/view?usp=sharing</w:t>
         </w:r>
       </w:hyperlink>
       <w:r>
@@ -6746,8 +6757,6 @@
         </w:rPr>
         <w:t>Class</w:t>
       </w:r>
-      <w:bookmarkStart w:id="0" w:name="_GoBack"/>
-      <w:bookmarkEnd w:id="0"/>
       <w:r>
         <w:rPr>
           <w:b/>
@@ -6756,6 +6765,68 @@
         </w:rPr>
         <w:t xml:space="preserve"> Diagram</w:t>
       </w:r>
+    </w:p>
+    <w:p>
+      <w:pPr>
+        <w:pStyle w:val="ListParagraph"/>
+        <w:ind w:left="-810"/>
+        <w:rPr>
+          <w:sz w:val="24"/>
+          <w:szCs w:val="24"/>
+        </w:rPr>
+      </w:pPr>
+    </w:p>
+    <w:p>
+      <w:pPr>
+        <w:pStyle w:val="ListParagraph"/>
+        <w:ind w:left="-810"/>
+        <w:rPr>
+          <w:noProof/>
+        </w:rPr>
+      </w:pPr>
+    </w:p>
+    <w:p>
+      <w:pPr>
+        <w:pStyle w:val="ListParagraph"/>
+        <w:ind w:left="-1350"/>
+        <w:rPr>
+          <w:i/>
+          <w:sz w:val="16"/>
+          <w:szCs w:val="16"/>
+        </w:rPr>
+      </w:pPr>
+      <w:r>
+        <w:rPr>
+          <w:i/>
+          <w:sz w:val="16"/>
+          <w:szCs w:val="16"/>
+        </w:rPr>
+        <w:t>(Link to original file:</w:t>
+      </w:r>
+      <w:r>
+        <w:t xml:space="preserve"> </w:t>
+      </w:r>
+      <w:hyperlink r:id="rId14" w:history="1">
+        <w:r>
+          <w:rPr>
+            <w:rStyle w:val="Hyperlink"/>
+            <w:i/>
+            <w:sz w:val="16"/>
+            <w:szCs w:val="16"/>
+          </w:rPr>
+          <w:t>https://drive.google.com/file/d/1DpwsjT2JYws0cC3mY1nOKKDBjOwD5XE7/view?usp=sharing</w:t>
+        </w:r>
+      </w:hyperlink>
+      <w:r>
+        <w:rPr>
+          <w:i/>
+          <w:sz w:val="16"/>
+          <w:szCs w:val="16"/>
+        </w:rPr>
+        <w:t>)</w:t>
+      </w:r>
+      <w:bookmarkStart w:id="0" w:name="_GoBack"/>
+      <w:bookmarkEnd w:id="0"/>
     </w:p>
     <w:p>
       <w:pPr>
@@ -6799,7 +6870,7 @@
                     </pic:cNvPicPr>
                   </pic:nvPicPr>
                   <pic:blipFill>
-                    <a:blip r:embed="rId14">
+                    <a:blip r:embed="rId15">
                       <a:extLst>
                         <a:ext uri="{28A0092B-C50C-407E-A947-70E740481C1C}">
                           <a14:useLocalDpi xmlns:a14="http://schemas.microsoft.com/office/drawing/2010/main" val="0"/>
@@ -11025,6 +11096,18 @@
       <w:u w:val="single"/>
     </w:rPr>
   </w:style>
+  <w:style w:type="character" w:styleId="UnresolvedMention">
+    <w:name w:val="Unresolved Mention"/>
+    <w:basedOn w:val="DefaultParagraphFont"/>
+    <w:uiPriority w:val="99"/>
+    <w:semiHidden/>
+    <w:unhideWhenUsed/>
+    <w:rsid w:val="002716FA"/>
+    <w:rPr>
+      <w:color w:val="808080"/>
+      <w:shd w:val="clear" w:color="auto" w:fill="E6E6E6"/>
+    </w:rPr>
+  </w:style>
 </w:styles>
 </file>
 
@@ -11294,7 +11377,7 @@
 </file>
 
 <file path=customXml/itemProps1.xml><?xml version="1.0" encoding="utf-8"?>
-<ds:datastoreItem xmlns:ds="http://schemas.openxmlformats.org/officeDocument/2006/customXml" ds:itemID="{A8A0FE5E-98E5-436A-B3E0-DAA5CC385420}">
+<ds:datastoreItem xmlns:ds="http://schemas.openxmlformats.org/officeDocument/2006/customXml" ds:itemID="{298EE371-0B21-45D8-97E0-BA8A3803F3E2}">
   <ds:schemaRefs>
     <ds:schemaRef ds:uri="http://schemas.openxmlformats.org/officeDocument/2006/bibliography"/>
   </ds:schemaRefs>

</xml_diff>

<commit_message>
Clone repo from quan
</commit_message>
<xml_diff>
--- a/WebDoc2.docx
+++ b/WebDoc2.docx
@@ -268,6 +268,7 @@
           <w:noProof/>
           <w:sz w:val="24"/>
           <w:szCs w:val="24"/>
+          <w:lang w:eastAsia="ja-JP"/>
         </w:rPr>
         <w:drawing>
           <wp:inline distT="0" distB="0" distL="0" distR="0">
@@ -315,28 +316,6 @@
     <w:p>
       <w:pPr>
         <w:pStyle w:val="ListParagraph"/>
-        <w:ind w:left="0"/>
-        <w:rPr>
-          <w:b/>
-          <w:sz w:val="24"/>
-          <w:szCs w:val="24"/>
-        </w:rPr>
-      </w:pPr>
-    </w:p>
-    <w:p>
-      <w:pPr>
-        <w:pStyle w:val="ListParagraph"/>
-        <w:ind w:left="0"/>
-        <w:rPr>
-          <w:b/>
-          <w:sz w:val="24"/>
-          <w:szCs w:val="24"/>
-        </w:rPr>
-      </w:pPr>
-    </w:p>
-    <w:p>
-      <w:pPr>
-        <w:pStyle w:val="ListParagraph"/>
         <w:numPr>
           <w:ilvl w:val="0"/>
           <w:numId w:val="31"/>
@@ -656,7 +635,6 @@
     <w:p/>
     <w:p>
       <w:pPr>
-        <w:ind w:left="-720"/>
         <w:rPr>
           <w:b/>
         </w:rPr>
@@ -665,20 +643,6 @@
         <w:rPr>
           <w:b/>
         </w:rPr>
-        <w:br w:type="page"/>
-      </w:r>
-    </w:p>
-    <w:p>
-      <w:pPr>
-        <w:rPr>
-          <w:b/>
-        </w:rPr>
-      </w:pPr>
-      <w:r>
-        <w:rPr>
-          <w:b/>
-        </w:rPr>
-        <w:lastRenderedPageBreak/>
         <w:t xml:space="preserve">Name: </w:t>
       </w:r>
       <w:r>
@@ -1010,6 +974,7 @@
     <w:p/>
     <w:p>
       <w:r>
+        <w:lastRenderedPageBreak/>
         <w:t>Post</w:t>
       </w:r>
       <w:r>
@@ -1036,7 +1001,7 @@
     <w:p/>
     <w:p>
       <w:pPr>
-        <w:ind w:left="-720"/>
+        <w:pStyle w:val="NoSpacing"/>
         <w:rPr>
           <w:b/>
         </w:rPr>
@@ -1045,21 +1010,6 @@
         <w:rPr>
           <w:b/>
         </w:rPr>
-        <w:br w:type="page"/>
-      </w:r>
-    </w:p>
-    <w:p>
-      <w:pPr>
-        <w:pStyle w:val="NoSpacing"/>
-        <w:rPr>
-          <w:b/>
-        </w:rPr>
-      </w:pPr>
-      <w:r>
-        <w:rPr>
-          <w:b/>
-        </w:rPr>
-        <w:lastRenderedPageBreak/>
         <w:t xml:space="preserve">Name: </w:t>
       </w:r>
       <w:r>
@@ -1226,15 +1176,7 @@
               </w:tabs>
             </w:pPr>
             <w:r>
-              <w:t xml:space="preserve">Actor: </w:t>
-            </w:r>
-            <w:proofErr w:type="gramStart"/>
-            <w:r>
-              <w:t>User(</w:t>
-            </w:r>
-            <w:proofErr w:type="gramEnd"/>
-            <w:r>
-              <w:t>User/ Administrator)</w:t>
+              <w:t>Actor: User(User/ Administrator)</w:t>
             </w:r>
           </w:p>
         </w:tc>
@@ -1576,27 +1518,12 @@
     </w:p>
     <w:p>
       <w:pPr>
-        <w:ind w:left="-720"/>
+        <w:pStyle w:val="NoSpacing"/>
+      </w:pPr>
+      <w:r>
         <w:rPr>
           <w:b/>
         </w:rPr>
-      </w:pPr>
-      <w:r>
-        <w:rPr>
-          <w:b/>
-        </w:rPr>
-        <w:br w:type="page"/>
-      </w:r>
-    </w:p>
-    <w:p>
-      <w:pPr>
-        <w:pStyle w:val="NoSpacing"/>
-      </w:pPr>
-      <w:r>
-        <w:rPr>
-          <w:b/>
-        </w:rPr>
-        <w:lastRenderedPageBreak/>
         <w:t xml:space="preserve">Name: </w:t>
       </w:r>
       <w:r>
@@ -1742,15 +1669,7 @@
               </w:tabs>
             </w:pPr>
             <w:r>
-              <w:t xml:space="preserve">Actor: </w:t>
-            </w:r>
-            <w:proofErr w:type="gramStart"/>
-            <w:r>
-              <w:t>User(</w:t>
-            </w:r>
-            <w:proofErr w:type="gramEnd"/>
-            <w:r>
-              <w:t>User/ Administrator)</w:t>
+              <w:t>Actor: User(User/ Administrator)</w:t>
             </w:r>
           </w:p>
         </w:tc>
@@ -1914,7 +1833,6 @@
     <w:p/>
     <w:p>
       <w:pPr>
-        <w:ind w:left="-720"/>
         <w:rPr>
           <w:b/>
         </w:rPr>
@@ -1923,20 +1841,6 @@
         <w:rPr>
           <w:b/>
         </w:rPr>
-        <w:br w:type="page"/>
-      </w:r>
-    </w:p>
-    <w:p>
-      <w:pPr>
-        <w:rPr>
-          <w:b/>
-        </w:rPr>
-      </w:pPr>
-      <w:r>
-        <w:rPr>
-          <w:b/>
-        </w:rPr>
-        <w:lastRenderedPageBreak/>
         <w:t>Name: Rate a movie</w:t>
       </w:r>
     </w:p>
@@ -2070,6 +1974,7 @@
               </w:numPr>
             </w:pPr>
             <w:r>
+              <w:lastRenderedPageBreak/>
               <w:t>Choose the movie</w:t>
             </w:r>
           </w:p>
@@ -2294,33 +2199,16 @@
     <w:p/>
     <w:p>
       <w:pPr>
-        <w:ind w:left="-720"/>
+        <w:rPr>
+          <w:rFonts w:ascii="Calibri" w:eastAsia="Times New Roman" w:hAnsi="Calibri" w:cs="Calibri"/>
+          <w:b/>
+        </w:rPr>
+      </w:pPr>
+      <w:r>
         <w:rPr>
           <w:rFonts w:ascii="Calibri" w:hAnsi="Calibri" w:cs="Calibri"/>
           <w:b/>
         </w:rPr>
-      </w:pPr>
-      <w:r>
-        <w:rPr>
-          <w:rFonts w:ascii="Calibri" w:hAnsi="Calibri" w:cs="Calibri"/>
-          <w:b/>
-        </w:rPr>
-        <w:br w:type="page"/>
-      </w:r>
-    </w:p>
-    <w:p>
-      <w:pPr>
-        <w:rPr>
-          <w:rFonts w:ascii="Calibri" w:eastAsia="Times New Roman" w:hAnsi="Calibri" w:cs="Calibri"/>
-          <w:b/>
-        </w:rPr>
-      </w:pPr>
-      <w:r>
-        <w:rPr>
-          <w:rFonts w:ascii="Calibri" w:hAnsi="Calibri" w:cs="Calibri"/>
-          <w:b/>
-        </w:rPr>
-        <w:lastRenderedPageBreak/>
         <w:t xml:space="preserve">Name: </w:t>
       </w:r>
       <w:r>
@@ -2581,21 +2469,12 @@
                 <w:bCs/>
               </w:rPr>
             </w:pPr>
-            <w:proofErr w:type="gramStart"/>
             <w:r>
               <w:rPr>
                 <w:rFonts w:ascii="Calibri" w:hAnsi="Calibri" w:cs="Calibri"/>
                 <w:bCs/>
               </w:rPr>
-              <w:t>1.1  Display</w:t>
-            </w:r>
-            <w:proofErr w:type="gramEnd"/>
-            <w:r>
-              <w:rPr>
-                <w:rFonts w:ascii="Calibri" w:hAnsi="Calibri" w:cs="Calibri"/>
-                <w:bCs/>
-              </w:rPr>
-              <w:t xml:space="preserve"> movies (title and image) in the same Category</w:t>
+              <w:t>1.1  Display movies (title and image) in the same Category</w:t>
             </w:r>
           </w:p>
         </w:tc>
@@ -2689,7 +2568,7 @@
     </w:p>
     <w:p>
       <w:pPr>
-        <w:ind w:left="-720"/>
+        <w:spacing w:after="0" w:line="240" w:lineRule="auto"/>
         <w:rPr>
           <w:rFonts w:ascii="Calibri" w:hAnsi="Calibri" w:cs="Calibri"/>
           <w:b/>
@@ -2700,23 +2579,6 @@
           <w:rFonts w:ascii="Calibri" w:hAnsi="Calibri" w:cs="Calibri"/>
           <w:b/>
         </w:rPr>
-        <w:br w:type="page"/>
-      </w:r>
-    </w:p>
-    <w:p>
-      <w:pPr>
-        <w:spacing w:after="0" w:line="240" w:lineRule="auto"/>
-        <w:rPr>
-          <w:rFonts w:ascii="Calibri" w:hAnsi="Calibri" w:cs="Calibri"/>
-          <w:b/>
-        </w:rPr>
-      </w:pPr>
-      <w:r>
-        <w:rPr>
-          <w:rFonts w:ascii="Calibri" w:hAnsi="Calibri" w:cs="Calibri"/>
-          <w:b/>
-        </w:rPr>
-        <w:lastRenderedPageBreak/>
         <w:t>Name: View Movie Detail</w:t>
       </w:r>
     </w:p>
@@ -2954,7 +2816,7 @@
     </w:p>
     <w:p>
       <w:pPr>
-        <w:ind w:left="-720"/>
+        <w:spacing w:after="0" w:line="240" w:lineRule="auto"/>
         <w:rPr>
           <w:rFonts w:ascii="Calibri" w:hAnsi="Calibri" w:cs="Calibri"/>
           <w:b/>
@@ -2965,23 +2827,6 @@
           <w:rFonts w:ascii="Calibri" w:hAnsi="Calibri" w:cs="Calibri"/>
           <w:b/>
         </w:rPr>
-        <w:br w:type="page"/>
-      </w:r>
-    </w:p>
-    <w:p>
-      <w:pPr>
-        <w:spacing w:after="0" w:line="240" w:lineRule="auto"/>
-        <w:rPr>
-          <w:rFonts w:ascii="Calibri" w:hAnsi="Calibri" w:cs="Calibri"/>
-          <w:b/>
-        </w:rPr>
-      </w:pPr>
-      <w:r>
-        <w:rPr>
-          <w:rFonts w:ascii="Calibri" w:hAnsi="Calibri" w:cs="Calibri"/>
-          <w:b/>
-        </w:rPr>
-        <w:lastRenderedPageBreak/>
         <w:t>Name: Add the movie to the favorite</w:t>
       </w:r>
     </w:p>
@@ -2996,6 +2841,7 @@
     </w:p>
     <w:p>
       <w:r>
+        <w:lastRenderedPageBreak/>
         <w:t>Identifier: UC8</w:t>
       </w:r>
     </w:p>
@@ -3267,7 +3113,6 @@
     </w:p>
     <w:p>
       <w:pPr>
-        <w:ind w:left="-720"/>
         <w:rPr>
           <w:rFonts w:ascii="Calibri" w:hAnsi="Calibri" w:cs="Calibri"/>
           <w:b/>
@@ -3278,22 +3123,6 @@
           <w:rFonts w:ascii="Calibri" w:hAnsi="Calibri" w:cs="Calibri"/>
           <w:b/>
         </w:rPr>
-        <w:br w:type="page"/>
-      </w:r>
-    </w:p>
-    <w:p>
-      <w:pPr>
-        <w:rPr>
-          <w:rFonts w:ascii="Calibri" w:hAnsi="Calibri" w:cs="Calibri"/>
-          <w:b/>
-        </w:rPr>
-      </w:pPr>
-      <w:r>
-        <w:rPr>
-          <w:rFonts w:ascii="Calibri" w:hAnsi="Calibri" w:cs="Calibri"/>
-          <w:b/>
-        </w:rPr>
-        <w:lastRenderedPageBreak/>
         <w:t>Name: View the favorite</w:t>
       </w:r>
     </w:p>
@@ -3479,7 +3308,7 @@
     </w:p>
     <w:p>
       <w:pPr>
-        <w:ind w:left="-720"/>
+        <w:spacing w:after="0" w:line="240" w:lineRule="auto"/>
         <w:rPr>
           <w:rFonts w:ascii="Calibri" w:hAnsi="Calibri" w:cs="Calibri"/>
           <w:b/>
@@ -3490,23 +3319,6 @@
           <w:rFonts w:ascii="Calibri" w:hAnsi="Calibri" w:cs="Calibri"/>
           <w:b/>
         </w:rPr>
-        <w:br w:type="page"/>
-      </w:r>
-    </w:p>
-    <w:p>
-      <w:pPr>
-        <w:spacing w:after="0" w:line="240" w:lineRule="auto"/>
-        <w:rPr>
-          <w:rFonts w:ascii="Calibri" w:hAnsi="Calibri" w:cs="Calibri"/>
-          <w:b/>
-        </w:rPr>
-      </w:pPr>
-      <w:r>
-        <w:rPr>
-          <w:rFonts w:ascii="Calibri" w:hAnsi="Calibri" w:cs="Calibri"/>
-          <w:b/>
-        </w:rPr>
-        <w:lastRenderedPageBreak/>
         <w:t>Name: Delete movies in the favorite</w:t>
       </w:r>
     </w:p>
@@ -3608,6 +3420,7 @@
         <w:spacing w:line="254" w:lineRule="auto"/>
       </w:pPr>
       <w:r>
+        <w:lastRenderedPageBreak/>
         <w:t>There must be some films in the Favorite</w:t>
       </w:r>
     </w:p>
@@ -3877,7 +3690,7 @@
     </w:p>
     <w:p>
       <w:pPr>
-        <w:ind w:left="-720"/>
+        <w:spacing w:after="0" w:line="240" w:lineRule="auto"/>
         <w:rPr>
           <w:rFonts w:ascii="Calibri" w:hAnsi="Calibri" w:cs="Calibri"/>
           <w:b/>
@@ -3888,23 +3701,6 @@
           <w:rFonts w:ascii="Calibri" w:hAnsi="Calibri" w:cs="Calibri"/>
           <w:b/>
         </w:rPr>
-        <w:br w:type="page"/>
-      </w:r>
-    </w:p>
-    <w:p>
-      <w:pPr>
-        <w:spacing w:after="0" w:line="240" w:lineRule="auto"/>
-        <w:rPr>
-          <w:rFonts w:ascii="Calibri" w:hAnsi="Calibri" w:cs="Calibri"/>
-          <w:b/>
-        </w:rPr>
-      </w:pPr>
-      <w:r>
-        <w:rPr>
-          <w:rFonts w:ascii="Calibri" w:hAnsi="Calibri" w:cs="Calibri"/>
-          <w:b/>
-        </w:rPr>
-        <w:lastRenderedPageBreak/>
         <w:t>Name: Add accounts</w:t>
       </w:r>
     </w:p>
@@ -4182,7 +3978,7 @@
     </w:p>
     <w:p>
       <w:pPr>
-        <w:ind w:left="-720"/>
+        <w:spacing w:after="0" w:line="240" w:lineRule="auto"/>
         <w:rPr>
           <w:rFonts w:ascii="Calibri" w:hAnsi="Calibri" w:cs="Calibri"/>
           <w:b/>
@@ -4193,23 +3989,6 @@
           <w:rFonts w:ascii="Calibri" w:hAnsi="Calibri" w:cs="Calibri"/>
           <w:b/>
         </w:rPr>
-        <w:br w:type="page"/>
-      </w:r>
-    </w:p>
-    <w:p>
-      <w:pPr>
-        <w:spacing w:after="0" w:line="240" w:lineRule="auto"/>
-        <w:rPr>
-          <w:rFonts w:ascii="Calibri" w:hAnsi="Calibri" w:cs="Calibri"/>
-          <w:b/>
-        </w:rPr>
-      </w:pPr>
-      <w:r>
-        <w:rPr>
-          <w:rFonts w:ascii="Calibri" w:hAnsi="Calibri" w:cs="Calibri"/>
-          <w:b/>
-        </w:rPr>
-        <w:lastRenderedPageBreak/>
         <w:t>Name: Remove accounts</w:t>
       </w:r>
     </w:p>
@@ -4321,6 +4100,7 @@
           </w:tcPr>
           <w:p>
             <w:r>
+              <w:lastRenderedPageBreak/>
               <w:t>Actors: Admin</w:t>
             </w:r>
           </w:p>
@@ -4541,7 +4321,7 @@
     </w:p>
     <w:p>
       <w:pPr>
-        <w:ind w:left="-720"/>
+        <w:spacing w:after="0" w:line="240" w:lineRule="auto"/>
         <w:rPr>
           <w:rFonts w:ascii="Calibri" w:hAnsi="Calibri" w:cs="Calibri"/>
           <w:b/>
@@ -4552,23 +4332,6 @@
           <w:rFonts w:ascii="Calibri" w:hAnsi="Calibri" w:cs="Calibri"/>
           <w:b/>
         </w:rPr>
-        <w:br w:type="page"/>
-      </w:r>
-    </w:p>
-    <w:p>
-      <w:pPr>
-        <w:spacing w:after="0" w:line="240" w:lineRule="auto"/>
-        <w:rPr>
-          <w:rFonts w:ascii="Calibri" w:hAnsi="Calibri" w:cs="Calibri"/>
-          <w:b/>
-        </w:rPr>
-      </w:pPr>
-      <w:r>
-        <w:rPr>
-          <w:rFonts w:ascii="Calibri" w:hAnsi="Calibri" w:cs="Calibri"/>
-          <w:b/>
-        </w:rPr>
-        <w:lastRenderedPageBreak/>
         <w:t>Name: Add movies</w:t>
       </w:r>
     </w:p>
@@ -4936,7 +4699,7 @@
     </w:p>
     <w:p>
       <w:pPr>
-        <w:ind w:left="-720"/>
+        <w:spacing w:after="0" w:line="240" w:lineRule="auto"/>
         <w:rPr>
           <w:rFonts w:ascii="Calibri" w:hAnsi="Calibri" w:cs="Calibri"/>
           <w:b/>
@@ -4947,23 +4710,6 @@
           <w:rFonts w:ascii="Calibri" w:hAnsi="Calibri" w:cs="Calibri"/>
           <w:b/>
         </w:rPr>
-        <w:br w:type="page"/>
-      </w:r>
-    </w:p>
-    <w:p>
-      <w:pPr>
-        <w:spacing w:after="0" w:line="240" w:lineRule="auto"/>
-        <w:rPr>
-          <w:rFonts w:ascii="Calibri" w:hAnsi="Calibri" w:cs="Calibri"/>
-          <w:b/>
-        </w:rPr>
-      </w:pPr>
-      <w:r>
-        <w:rPr>
-          <w:rFonts w:ascii="Calibri" w:hAnsi="Calibri" w:cs="Calibri"/>
-          <w:b/>
-        </w:rPr>
-        <w:lastRenderedPageBreak/>
         <w:t xml:space="preserve">Name: Remove </w:t>
       </w:r>
       <w:r>
@@ -5039,6 +4785,7 @@
         <w:spacing w:line="254" w:lineRule="auto"/>
       </w:pPr>
       <w:r>
+        <w:lastRenderedPageBreak/>
         <w:t>The users must be login as admin</w:t>
       </w:r>
       <w:r>
@@ -5266,7 +5013,15 @@
               </w:numPr>
             </w:pPr>
             <w:r>
-              <w:t>The movies is remove from the database</w:t>
+              <w:t xml:space="preserve">The movies </w:t>
+            </w:r>
+            <w:proofErr w:type="gramStart"/>
+            <w:r>
+              <w:t>is</w:t>
+            </w:r>
+            <w:proofErr w:type="gramEnd"/>
+            <w:r>
+              <w:t xml:space="preserve"> remove from the database</w:t>
             </w:r>
           </w:p>
           <w:p>
@@ -5304,7 +5059,7 @@
     </w:p>
     <w:p>
       <w:pPr>
-        <w:ind w:left="-720"/>
+        <w:spacing w:after="0" w:line="240" w:lineRule="auto"/>
         <w:rPr>
           <w:rFonts w:ascii="Calibri" w:hAnsi="Calibri" w:cs="Calibri"/>
           <w:b/>
@@ -5315,23 +5070,6 @@
           <w:rFonts w:ascii="Calibri" w:hAnsi="Calibri" w:cs="Calibri"/>
           <w:b/>
         </w:rPr>
-        <w:br w:type="page"/>
-      </w:r>
-    </w:p>
-    <w:p>
-      <w:pPr>
-        <w:spacing w:after="0" w:line="240" w:lineRule="auto"/>
-        <w:rPr>
-          <w:rFonts w:ascii="Calibri" w:hAnsi="Calibri" w:cs="Calibri"/>
-          <w:b/>
-        </w:rPr>
-      </w:pPr>
-      <w:r>
-        <w:rPr>
-          <w:rFonts w:ascii="Calibri" w:hAnsi="Calibri" w:cs="Calibri"/>
-          <w:b/>
-        </w:rPr>
-        <w:lastRenderedPageBreak/>
         <w:t>Name: Edit Profile</w:t>
       </w:r>
     </w:p>
@@ -5715,7 +5453,7 @@
     </w:p>
     <w:p>
       <w:pPr>
-        <w:ind w:left="-720"/>
+        <w:spacing w:after="0" w:line="240" w:lineRule="auto"/>
         <w:rPr>
           <w:rFonts w:ascii="Calibri" w:hAnsi="Calibri" w:cs="Calibri"/>
           <w:b/>
@@ -5726,23 +5464,6 @@
           <w:rFonts w:ascii="Calibri" w:hAnsi="Calibri" w:cs="Calibri"/>
           <w:b/>
         </w:rPr>
-        <w:br w:type="page"/>
-      </w:r>
-    </w:p>
-    <w:p>
-      <w:pPr>
-        <w:spacing w:after="0" w:line="240" w:lineRule="auto"/>
-        <w:rPr>
-          <w:rFonts w:ascii="Calibri" w:hAnsi="Calibri" w:cs="Calibri"/>
-          <w:b/>
-        </w:rPr>
-      </w:pPr>
-      <w:r>
-        <w:rPr>
-          <w:rFonts w:ascii="Calibri" w:hAnsi="Calibri" w:cs="Calibri"/>
-          <w:b/>
-        </w:rPr>
-        <w:lastRenderedPageBreak/>
         <w:t>Name: Edit Movie details</w:t>
       </w:r>
     </w:p>
@@ -5809,6 +5530,7 @@
     </w:p>
     <w:p>
       <w:r>
+        <w:lastRenderedPageBreak/>
         <w:t>Precondition:</w:t>
       </w:r>
     </w:p>
@@ -6164,7 +5886,7 @@
     </w:p>
     <w:p>
       <w:pPr>
-        <w:ind w:left="-720"/>
+        <w:spacing w:line="254" w:lineRule="auto"/>
         <w:rPr>
           <w:b/>
         </w:rPr>
@@ -6173,21 +5895,6 @@
         <w:rPr>
           <w:b/>
         </w:rPr>
-        <w:br w:type="page"/>
-      </w:r>
-    </w:p>
-    <w:p>
-      <w:pPr>
-        <w:spacing w:line="254" w:lineRule="auto"/>
-        <w:rPr>
-          <w:b/>
-        </w:rPr>
-      </w:pPr>
-      <w:r>
-        <w:rPr>
-          <w:b/>
-        </w:rPr>
-        <w:lastRenderedPageBreak/>
         <w:t>Name: View Movie</w:t>
       </w:r>
     </w:p>
@@ -6404,12 +6111,16 @@
     </w:p>
     <w:p>
       <w:pPr>
-        <w:ind w:left="-720"/>
+        <w:pStyle w:val="ListParagraph"/>
+        <w:numPr>
+          <w:ilvl w:val="0"/>
+          <w:numId w:val="1"/>
+        </w:numPr>
+        <w:ind w:left="0"/>
         <w:rPr>
           <w:b/>
           <w:sz w:val="24"/>
           <w:szCs w:val="24"/>
-          <w:highlight w:val="lightGray"/>
         </w:rPr>
       </w:pPr>
       <w:r>
@@ -6417,31 +6128,7 @@
           <w:b/>
           <w:sz w:val="24"/>
           <w:szCs w:val="24"/>
-          <w:highlight w:val="lightGray"/>
-        </w:rPr>
-        <w:br w:type="page"/>
-      </w:r>
-    </w:p>
-    <w:p>
-      <w:pPr>
-        <w:pStyle w:val="ListParagraph"/>
-        <w:numPr>
-          <w:ilvl w:val="0"/>
-          <w:numId w:val="15"/>
-        </w:numPr>
-        <w:rPr>
-          <w:b/>
-          <w:sz w:val="24"/>
-          <w:szCs w:val="24"/>
-        </w:rPr>
-      </w:pPr>
-      <w:r>
-        <w:rPr>
-          <w:b/>
-          <w:sz w:val="24"/>
-          <w:szCs w:val="24"/>
-        </w:rPr>
-        <w:lastRenderedPageBreak/>
+        </w:rPr>
         <w:t>Database design</w:t>
       </w:r>
     </w:p>
@@ -6480,6 +6167,7 @@
         <w:rPr>
           <w:noProof/>
         </w:rPr>
+        <w:lastRenderedPageBreak/>
         <w:drawing>
           <wp:inline distT="0" distB="0" distL="0" distR="0">
             <wp:extent cx="7705725" cy="2722037"/>
@@ -6554,10 +6242,15 @@
           <w:sz w:val="16"/>
           <w:szCs w:val="16"/>
         </w:rPr>
-        <w:t>Link to original file:</w:t>
-      </w:r>
-      <w:r>
-        <w:t xml:space="preserve"> </w:t>
+        <w:t>Link to original fi</w:t>
+      </w:r>
+      <w:r>
+        <w:rPr>
+          <w:i/>
+          <w:sz w:val="16"/>
+          <w:szCs w:val="16"/>
+        </w:rPr>
+        <w:t xml:space="preserve">le: </w:t>
       </w:r>
       <w:hyperlink r:id="rId8" w:history="1">
         <w:r>
@@ -6610,16 +6303,15 @@
           <w:szCs w:val="24"/>
         </w:rPr>
       </w:pPr>
-      <w:bookmarkStart w:id="0" w:name="_GoBack"/>
       <w:r>
         <w:rPr>
           <w:noProof/>
         </w:rPr>
         <w:drawing>
           <wp:inline distT="0" distB="0" distL="0" distR="0">
-            <wp:extent cx="7543800" cy="2828925"/>
-            <wp:effectExtent l="0" t="0" r="0" b="9525"/>
-            <wp:docPr id="9" name="Picture 9"/>
+            <wp:extent cx="7686675" cy="2882503"/>
+            <wp:effectExtent l="0" t="0" r="0" b="0"/>
+            <wp:docPr id="1" name="Picture 1"/>
             <wp:cNvGraphicFramePr>
               <a:graphicFrameLocks xmlns:a="http://schemas.openxmlformats.org/drawingml/2006/main" noChangeAspect="1"/>
             </wp:cNvGraphicFramePr>
@@ -6627,7 +6319,7 @@
               <a:graphicData uri="http://schemas.openxmlformats.org/drawingml/2006/picture">
                 <pic:pic xmlns:pic="http://schemas.openxmlformats.org/drawingml/2006/picture">
                   <pic:nvPicPr>
-                    <pic:cNvPr id="0" name="Picture 3"/>
+                    <pic:cNvPr id="0" name="Picture 1"/>
                     <pic:cNvPicPr>
                       <a:picLocks noChangeAspect="1" noChangeArrowheads="1"/>
                     </pic:cNvPicPr>
@@ -6648,7 +6340,7 @@
                   <pic:spPr bwMode="auto">
                     <a:xfrm>
                       <a:off x="0" y="0"/>
-                      <a:ext cx="7543800" cy="2828925"/>
+                      <a:ext cx="7693745" cy="2885154"/>
                     </a:xfrm>
                     <a:prstGeom prst="rect">
                       <a:avLst/>
@@ -6664,7 +6356,6 @@
           </wp:inline>
         </w:drawing>
       </w:r>
-      <w:bookmarkEnd w:id="0"/>
     </w:p>
     <w:p>
       <w:pPr>
@@ -6693,11 +6384,6 @@
         <w:t>Link to original file:</w:t>
       </w:r>
       <w:r>
-        <w:rPr>
-          <w:i/>
-          <w:sz w:val="16"/>
-          <w:szCs w:val="16"/>
-        </w:rPr>
         <w:t xml:space="preserve"> </w:t>
       </w:r>
       <w:hyperlink r:id="rId10" w:history="1">
@@ -6722,7 +6408,11 @@
     </w:p>
     <w:p>
       <w:pPr>
-        <w:ind w:left="-720"/>
+        <w:pStyle w:val="ListParagraph"/>
+        <w:numPr>
+          <w:ilvl w:val="0"/>
+          <w:numId w:val="1"/>
+        </w:numPr>
         <w:rPr>
           <w:b/>
           <w:sz w:val="24"/>
@@ -6735,29 +6425,6 @@
           <w:sz w:val="24"/>
           <w:szCs w:val="24"/>
         </w:rPr>
-        <w:br w:type="page"/>
-      </w:r>
-    </w:p>
-    <w:p>
-      <w:pPr>
-        <w:pStyle w:val="ListParagraph"/>
-        <w:numPr>
-          <w:ilvl w:val="0"/>
-          <w:numId w:val="15"/>
-        </w:numPr>
-        <w:rPr>
-          <w:b/>
-          <w:sz w:val="24"/>
-          <w:szCs w:val="24"/>
-        </w:rPr>
-      </w:pPr>
-      <w:r>
-        <w:rPr>
-          <w:b/>
-          <w:sz w:val="24"/>
-          <w:szCs w:val="24"/>
-        </w:rPr>
-        <w:lastRenderedPageBreak/>
         <w:t>Sequence Diagram</w:t>
       </w:r>
     </w:p>
@@ -6813,6 +6480,7 @@
           <w:noProof/>
           <w:sz w:val="24"/>
           <w:szCs w:val="24"/>
+          <w:lang w:eastAsia="ja-JP"/>
         </w:rPr>
         <w:drawing>
           <wp:inline distT="0" distB="0" distL="0" distR="0">
@@ -6882,6 +6550,7 @@
           <w:sz w:val="24"/>
           <w:szCs w:val="24"/>
         </w:rPr>
+        <w:lastRenderedPageBreak/>
         <w:tab/>
       </w:r>
     </w:p>
@@ -6936,6 +6605,7 @@
           <w:noProof/>
           <w:sz w:val="24"/>
           <w:szCs w:val="24"/>
+          <w:lang w:eastAsia="ja-JP"/>
         </w:rPr>
         <w:drawing>
           <wp:inline distT="0" distB="0" distL="0" distR="0">
@@ -6999,122 +6669,11 @@
           <w:szCs w:val="24"/>
         </w:rPr>
       </w:pPr>
-    </w:p>
-    <w:p>
-      <w:pPr>
-        <w:pStyle w:val="ListParagraph"/>
-        <w:ind w:left="-810"/>
+      <w:r>
         <w:rPr>
           <w:sz w:val="24"/>
           <w:szCs w:val="24"/>
         </w:rPr>
-      </w:pPr>
-    </w:p>
-    <w:p>
-      <w:pPr>
-        <w:pStyle w:val="ListParagraph"/>
-        <w:ind w:left="-810"/>
-        <w:rPr>
-          <w:sz w:val="24"/>
-          <w:szCs w:val="24"/>
-        </w:rPr>
-      </w:pPr>
-    </w:p>
-    <w:p>
-      <w:pPr>
-        <w:pStyle w:val="ListParagraph"/>
-        <w:ind w:left="-810"/>
-        <w:rPr>
-          <w:sz w:val="24"/>
-          <w:szCs w:val="24"/>
-        </w:rPr>
-      </w:pPr>
-    </w:p>
-    <w:p>
-      <w:pPr>
-        <w:pStyle w:val="ListParagraph"/>
-        <w:ind w:left="-810"/>
-        <w:rPr>
-          <w:sz w:val="24"/>
-          <w:szCs w:val="24"/>
-        </w:rPr>
-      </w:pPr>
-    </w:p>
-    <w:p>
-      <w:pPr>
-        <w:pStyle w:val="ListParagraph"/>
-        <w:ind w:left="-810"/>
-        <w:rPr>
-          <w:sz w:val="24"/>
-          <w:szCs w:val="24"/>
-        </w:rPr>
-      </w:pPr>
-    </w:p>
-    <w:p>
-      <w:pPr>
-        <w:pStyle w:val="ListParagraph"/>
-        <w:ind w:left="-810"/>
-        <w:rPr>
-          <w:sz w:val="24"/>
-          <w:szCs w:val="24"/>
-        </w:rPr>
-      </w:pPr>
-    </w:p>
-    <w:p>
-      <w:pPr>
-        <w:pStyle w:val="ListParagraph"/>
-        <w:ind w:left="-810"/>
-        <w:rPr>
-          <w:sz w:val="24"/>
-          <w:szCs w:val="24"/>
-        </w:rPr>
-      </w:pPr>
-    </w:p>
-    <w:p>
-      <w:pPr>
-        <w:pStyle w:val="ListParagraph"/>
-        <w:ind w:left="-810"/>
-        <w:rPr>
-          <w:sz w:val="24"/>
-          <w:szCs w:val="24"/>
-        </w:rPr>
-      </w:pPr>
-    </w:p>
-    <w:p>
-      <w:pPr>
-        <w:pStyle w:val="ListParagraph"/>
-        <w:ind w:left="-810"/>
-        <w:rPr>
-          <w:sz w:val="24"/>
-          <w:szCs w:val="24"/>
-        </w:rPr>
-      </w:pPr>
-    </w:p>
-    <w:p>
-      <w:pPr>
-        <w:pStyle w:val="ListParagraph"/>
-        <w:ind w:left="-810"/>
-        <w:rPr>
-          <w:sz w:val="24"/>
-          <w:szCs w:val="24"/>
-        </w:rPr>
-      </w:pPr>
-    </w:p>
-    <w:p>
-      <w:pPr>
-        <w:pStyle w:val="ListParagraph"/>
-        <w:ind w:left="-810"/>
-        <w:rPr>
-          <w:sz w:val="24"/>
-          <w:szCs w:val="24"/>
-        </w:rPr>
-      </w:pPr>
-      <w:r>
-        <w:rPr>
-          <w:sz w:val="24"/>
-          <w:szCs w:val="24"/>
-        </w:rPr>
-        <w:lastRenderedPageBreak/>
         <w:t>Search Movie:</w:t>
       </w:r>
     </w:p>
@@ -7132,6 +6691,7 @@
           <w:noProof/>
           <w:sz w:val="24"/>
           <w:szCs w:val="24"/>
+          <w:lang w:eastAsia="ja-JP"/>
         </w:rPr>
         <w:drawing>
           <wp:inline distT="0" distB="0" distL="0" distR="0">
@@ -7181,7 +6741,7 @@
         <w:pStyle w:val="ListParagraph"/>
         <w:numPr>
           <w:ilvl w:val="0"/>
-          <w:numId w:val="15"/>
+          <w:numId w:val="1"/>
         </w:numPr>
         <w:rPr>
           <w:b/>
@@ -7195,16 +6755,97 @@
           <w:sz w:val="24"/>
           <w:szCs w:val="24"/>
         </w:rPr>
-        <w:t>Class diagram</w:t>
-      </w:r>
-    </w:p>
-    <w:p>
-      <w:pPr>
+        <w:t>Class</w:t>
+      </w:r>
+      <w:r>
         <w:rPr>
           <w:b/>
           <w:sz w:val="24"/>
           <w:szCs w:val="24"/>
         </w:rPr>
+        <w:t xml:space="preserve"> Diagram</w:t>
+      </w:r>
+    </w:p>
+    <w:p>
+      <w:pPr>
+        <w:pStyle w:val="ListParagraph"/>
+        <w:ind w:left="-810"/>
+        <w:rPr>
+          <w:sz w:val="24"/>
+          <w:szCs w:val="24"/>
+        </w:rPr>
+      </w:pPr>
+    </w:p>
+    <w:p>
+      <w:pPr>
+        <w:pStyle w:val="ListParagraph"/>
+        <w:ind w:left="-810"/>
+        <w:rPr>
+          <w:noProof/>
+        </w:rPr>
+      </w:pPr>
+    </w:p>
+    <w:p>
+      <w:pPr>
+        <w:pStyle w:val="ListParagraph"/>
+        <w:ind w:left="-1350"/>
+        <w:rPr>
+          <w:i/>
+          <w:sz w:val="16"/>
+          <w:szCs w:val="16"/>
+        </w:rPr>
+      </w:pPr>
+      <w:r>
+        <w:rPr>
+          <w:i/>
+          <w:sz w:val="16"/>
+          <w:szCs w:val="16"/>
+        </w:rPr>
+        <w:t>(Link to original file:</w:t>
+      </w:r>
+      <w:r>
+        <w:t xml:space="preserve"> </w:t>
+      </w:r>
+      <w:hyperlink r:id="rId14" w:history="1">
+        <w:r>
+          <w:rPr>
+            <w:rStyle w:val="Hyperlink"/>
+            <w:i/>
+            <w:sz w:val="16"/>
+            <w:szCs w:val="16"/>
+          </w:rPr>
+          <w:t>https://drive.google.com/file/d/1DpwsjT2JYws0cC3mY1nOKKDBjOwD5XE7/view?usp=sharing</w:t>
+        </w:r>
+      </w:hyperlink>
+      <w:r>
+        <w:rPr>
+          <w:i/>
+          <w:sz w:val="16"/>
+          <w:szCs w:val="16"/>
+        </w:rPr>
+        <w:t>)</w:t>
+      </w:r>
+      <w:bookmarkStart w:id="0" w:name="_GoBack"/>
+      <w:bookmarkEnd w:id="0"/>
+    </w:p>
+    <w:p>
+      <w:pPr>
+        <w:pStyle w:val="ListParagraph"/>
+        <w:ind w:left="-810"/>
+        <w:rPr>
+          <w:sz w:val="24"/>
+          <w:szCs w:val="24"/>
+        </w:rPr>
+      </w:pPr>
+    </w:p>
+    <w:p>
+      <w:pPr>
+        <w:pStyle w:val="ListParagraph"/>
+        <w:ind w:left="-810"/>
+        <w:rPr>
+          <w:sz w:val="24"/>
+          <w:szCs w:val="24"/>
+        </w:rPr>
       </w:pPr>
       <w:r>
         <w:rPr>
@@ -7213,8 +6854,8 @@
         <w:lastRenderedPageBreak/>
         <w:drawing>
           <wp:inline distT="0" distB="0" distL="0" distR="0">
-            <wp:extent cx="5943600" cy="6323858"/>
-            <wp:effectExtent l="0" t="0" r="0" b="1270"/>
+            <wp:extent cx="7239000" cy="7702134"/>
+            <wp:effectExtent l="0" t="0" r="0" b="0"/>
             <wp:docPr id="2" name="Picture 2"/>
             <wp:cNvGraphicFramePr>
               <a:graphicFrameLocks xmlns:a="http://schemas.openxmlformats.org/drawingml/2006/main" noChangeAspect="1"/>
@@ -7229,7 +6870,7 @@
                     </pic:cNvPicPr>
                   </pic:nvPicPr>
                   <pic:blipFill>
-                    <a:blip r:embed="rId14" cstate="print">
+                    <a:blip r:embed="rId15">
                       <a:extLst>
                         <a:ext uri="{28A0092B-C50C-407E-A947-70E740481C1C}">
                           <a14:useLocalDpi xmlns:a14="http://schemas.microsoft.com/office/drawing/2010/main" val="0"/>
@@ -7244,7 +6885,7 @@
                   <pic:spPr bwMode="auto">
                     <a:xfrm>
                       <a:off x="0" y="0"/>
-                      <a:ext cx="5943600" cy="6323858"/>
+                      <a:ext cx="7242719" cy="7706091"/>
                     </a:xfrm>
                     <a:prstGeom prst="rect">
                       <a:avLst/>
@@ -7260,31 +6901,6 @@
           </wp:inline>
         </w:drawing>
       </w:r>
-    </w:p>
-    <w:p>
-      <w:pPr>
-        <w:rPr>
-          <w:b/>
-        </w:rPr>
-      </w:pPr>
-      <w:hyperlink r:id="rId15" w:history="1">
-        <w:r>
-          <w:rPr>
-            <w:rStyle w:val="Hyperlink"/>
-            <w:b/>
-          </w:rPr>
-          <w:t>https://drive.google.com/file/d/1DpwsjT2JYws0cC3mY1nOKKDBjOwD5XE7/view?usp=sharing</w:t>
-        </w:r>
-      </w:hyperlink>
-    </w:p>
-    <w:p>
-      <w:pPr>
-        <w:rPr>
-          <w:b/>
-          <w:sz w:val="24"/>
-          <w:szCs w:val="24"/>
-        </w:rPr>
-      </w:pPr>
     </w:p>
     <w:sectPr>
       <w:pgSz w:w="12240" w:h="15840"/>
@@ -11486,7 +11102,7 @@
     <w:uiPriority w:val="99"/>
     <w:semiHidden/>
     <w:unhideWhenUsed/>
-    <w:rsid w:val="006C0A48"/>
+    <w:rsid w:val="002716FA"/>
     <w:rPr>
       <w:color w:val="808080"/>
       <w:shd w:val="clear" w:color="auto" w:fill="E6E6E6"/>
@@ -11761,7 +11377,7 @@
 </file>
 
 <file path=customXml/itemProps1.xml><?xml version="1.0" encoding="utf-8"?>
-<ds:datastoreItem xmlns:ds="http://schemas.openxmlformats.org/officeDocument/2006/customXml" ds:itemID="{EF365B1B-5AE9-489E-8064-F56C1B8B769C}">
+<ds:datastoreItem xmlns:ds="http://schemas.openxmlformats.org/officeDocument/2006/customXml" ds:itemID="{298EE371-0B21-45D8-97E0-BA8A3803F3E2}">
   <ds:schemaRefs>
     <ds:schemaRef ds:uri="http://schemas.openxmlformats.org/officeDocument/2006/bibliography"/>
   </ds:schemaRefs>

</xml_diff>